<commit_message>
finalized metadata doc and upload script
</commit_message>
<xml_diff>
--- a/EML/metadata_doc.docx
+++ b/EML/metadata_doc.docx
@@ -33,7 +33,7 @@
         <w:t xml:space="preserve"> </w:t>
       </w:r>
       <w:r>
-        <w:t xml:space="preserve">Wemann</w:t>
+        <w:t xml:space="preserve">Wegmann</w:t>
       </w:r>
     </w:p>
     <w:p>
@@ -874,7 +874,7 @@
           <w:iCs/>
           <w:i/>
         </w:rPr>
-        <w:t xml:space="preserve">You may also list other personnel who participated in the project (such as field crew, lab tech, data entry, etc.) in this table with optional fields e-mail addresses, organization, and ORCID ID.</w:t>
+        <w:t xml:space="preserve">You may also list other personnel who participated in the project (such as field crew, lab tech, data entry, etc.) in this table with optional fields email addresses, organization, and ORCID ID.</w:t>
       </w:r>
     </w:p>
     <w:p>
@@ -1770,7 +1770,7 @@
           <w:rPr>
             <w:rStyle w:val="Hyperlink"/>
           </w:rPr>
-          <w:t xml:space="preserve">CCBY</w:t>
+          <w:t xml:space="preserve">CC BY</w:t>
         </w:r>
       </w:hyperlink>
     </w:p>
@@ -2794,22 +2794,6 @@
         <w:t xml:space="preserve">Use decimal degrees to define a point or a bounding box.</w:t>
       </w:r>
       <w:r>
-        <w:rPr>
-          <w:iCs/>
-          <w:i/>
-        </w:rPr>
-        <w:t xml:space="preserve"> </w:t>
-      </w:r>
-      <w:r>
-        <w:rPr>
-          <w:bCs/>
-          <w:b/>
-          <w:iCs/>
-          <w:i/>
-        </w:rPr>
-        <w:t xml:space="preserve">Copy this block to add multiple points or areas.</w:t>
-      </w:r>
-      <w:r>
         <w:t xml:space="preserve"> </w:t>
       </w:r>
       <w:r>
@@ -2823,7 +2807,7 @@
           <w:rPr>
             <w:rStyle w:val="Hyperlink"/>
           </w:rPr>
-          <w:t xml:space="preserve">See Example here</w:t>
+          <w:t xml:space="preserve">See example here</w:t>
         </w:r>
       </w:hyperlink>
     </w:p>
@@ -3227,6 +3211,415 @@
         </w:tc>
       </w:tr>
     </w:tbl>
+    <w:p>
+      <w:pPr>
+        <w:pStyle w:val="BodyText"/>
+      </w:pPr>
+      <w:r>
+        <w:rPr>
+          <w:bCs/>
+          <w:b/>
+        </w:rPr>
+        <w:t xml:space="preserve">Copy this block to add multiple points or areas.</w:t>
+      </w:r>
+      <w:r>
+        <w:t xml:space="preserve">_</w:t>
+      </w:r>
+    </w:p>
+    <w:p>
+      <w:pPr>
+        <w:pStyle w:val="BodyText"/>
+      </w:pPr>
+      <w:r>
+        <w:rPr>
+          <w:bCs/>
+          <w:b/>
+        </w:rPr>
+        <w:t xml:space="preserve">Verbal description:</w:t>
+      </w:r>
+    </w:p>
+    <w:tbl xmlns:w="http://schemas.openxmlformats.org/wordprocessingml/2006/main" xmlns:r="http://schemas.openxmlformats.org/officeDocument/2006/relationships" xmlns:w14="http://schemas.microsoft.com/office/word/2010/wordml" xmlns:wp="http://schemas.openxmlformats.org/drawingml/2006/wordprocessingDrawing" xmlns:a="http://schemas.openxmlformats.org/drawingml/2006/main" xmlns:pic="http://schemas.openxmlformats.org/drawingml/2006/picture">
+      <w:tblPr>
+        <w:tblLayout w:type="fixed"/>
+        <w:jc w:val="center"/>
+        <w:tblLook w:firstRow="1" w:lastRow="0" w:firstColumn="0" w:lastColumn="0" w:noHBand="0" w:noVBand="1"/>
+      </w:tblPr>
+      <w:tblGrid>
+        <w:gridCol w:w="1633"/>
+        <w:gridCol w:w="1577"/>
+      </w:tblGrid>
+      <w:tr>
+        <w:trPr>
+          <w:cantSplit/>
+          <w:trHeight w:val="559" w:hRule="auto"/>
+          <w:tblHeader/>
+        </w:trPr>
+        <w:tc>
+          <w:tcPr>
+            <w:tcBorders>
+              <w:bottom w:val="single" w:sz="8" w:space="0" w:color="666666"/>
+              <w:top w:val="single" w:sz="8" w:space="0" w:color="666666"/>
+              <w:left w:val="single" w:sz="8" w:space="0" w:color="666666"/>
+              <w:right w:val="single" w:sz="8" w:space="0" w:color="666666"/>
+            </w:tcBorders>
+            <w:shd w:val="clear" w:color="auto" w:fill="FFFFFF"/>
+            <w:tcMar>
+              <w:top w:w="0" w:type="dxa"/>
+              <w:bottom w:w="0" w:type="dxa"/>
+              <w:left w:w="0" w:type="dxa"/>
+              <w:right w:w="0" w:type="dxa"/>
+            </w:tcMar>
+            <w:vAlign w:val="center"/>
+          </w:tcPr>
+          <w:p>
+            <w:pPr>
+              <w:jc w:val="left"/>
+              <w:spacing w:after="100" w:before="100" w:line="240"/>
+              <w:ind w:firstLine="0" w:left="100" w:right="100"/>
+            </w:pPr>
+            <w:r xmlns:w="http://schemas.openxmlformats.org/wordprocessingml/2006/main" xmlns:wp="http://schemas.openxmlformats.org/drawingml/2006/wordprocessingDrawing" xmlns:r="http://schemas.openxmlformats.org/officeDocument/2006/relationships" xmlns:w14="http://schemas.microsoft.com/office/word/2010/wordml">
+              <w:rPr>
+                <w:rFonts w:ascii="Helvetica" w:hAnsi="Helvetica" w:eastAsia="Helvetica" w:cs="Helvetica"/>
+                <w:b/>
+                <w:sz w:val="20"/>
+                <w:szCs w:val="20"/>
+                <w:color w:val="000000"/>
+              </w:rPr>
+              <w:t xml:space="preserve">Directions</w:t>
+            </w:r>
+          </w:p>
+        </w:tc>
+        <w:tc>
+          <w:tcPr>
+            <w:tcBorders>
+              <w:bottom w:val="single" w:sz="8" w:space="0" w:color="666666"/>
+              <w:top w:val="single" w:sz="8" w:space="0" w:color="666666"/>
+              <w:left w:val="single" w:sz="8" w:space="0" w:color="666666"/>
+              <w:right w:val="single" w:sz="8" w:space="0" w:color="666666"/>
+            </w:tcBorders>
+            <w:shd w:val="clear" w:color="auto" w:fill="FFFFFF"/>
+            <w:tcMar>
+              <w:top w:w="0" w:type="dxa"/>
+              <w:bottom w:w="0" w:type="dxa"/>
+              <w:left w:w="0" w:type="dxa"/>
+              <w:right w:w="0" w:type="dxa"/>
+            </w:tcMar>
+            <w:vAlign w:val="center"/>
+          </w:tcPr>
+          <w:p>
+            <w:pPr>
+              <w:jc w:val="left"/>
+              <w:spacing w:after="100" w:before="100" w:line="240"/>
+              <w:ind w:firstLine="0" w:left="100" w:right="100"/>
+            </w:pPr>
+            <w:r xmlns:w="http://schemas.openxmlformats.org/wordprocessingml/2006/main" xmlns:wp="http://schemas.openxmlformats.org/drawingml/2006/wordprocessingDrawing" xmlns:r="http://schemas.openxmlformats.org/officeDocument/2006/relationships" xmlns:w14="http://schemas.microsoft.com/office/word/2010/wordml">
+              <w:rPr>
+                <w:rFonts w:ascii="Helvetica" w:hAnsi="Helvetica" w:eastAsia="Helvetica" w:cs="Helvetica"/>
+                <w:b/>
+                <w:sz w:val="20"/>
+                <w:szCs w:val="20"/>
+                <w:color w:val="000000"/>
+              </w:rPr>
+              <w:t xml:space="preserve">coordinate</w:t>
+            </w:r>
+          </w:p>
+        </w:tc>
+      </w:tr>
+      <w:tr>
+        <w:trPr>
+          <w:cantSplit/>
+          <w:trHeight w:val="558" w:hRule="auto"/>
+        </w:trPr>
+        <w:tc>
+          <w:tcPr>
+            <w:tcBorders>
+              <w:bottom w:val="single" w:sz="8" w:space="0" w:color="666666"/>
+              <w:left w:val="single" w:sz="8" w:space="0" w:color="666666"/>
+              <w:right w:val="single" w:sz="8" w:space="0" w:color="666666"/>
+            </w:tcBorders>
+            <w:shd w:val="clear" w:color="auto" w:fill="FFFFFF"/>
+            <w:tcMar>
+              <w:top w:w="0" w:type="dxa"/>
+              <w:bottom w:w="0" w:type="dxa"/>
+              <w:left w:w="0" w:type="dxa"/>
+              <w:right w:w="0" w:type="dxa"/>
+            </w:tcMar>
+            <w:vAlign w:val="center"/>
+          </w:tcPr>
+          <w:p>
+            <w:pPr>
+              <w:jc w:val="left"/>
+              <w:spacing w:after="100" w:before="100" w:line="240"/>
+              <w:ind w:firstLine="0" w:left="100" w:right="100"/>
+            </w:pPr>
+            <w:r xmlns:w="http://schemas.openxmlformats.org/wordprocessingml/2006/main" xmlns:wp="http://schemas.openxmlformats.org/drawingml/2006/wordprocessingDrawing" xmlns:r="http://schemas.openxmlformats.org/officeDocument/2006/relationships" xmlns:w14="http://schemas.microsoft.com/office/word/2010/wordml">
+              <w:rPr>
+                <w:rFonts w:ascii="Helvetica" w:hAnsi="Helvetica" w:eastAsia="Helvetica" w:cs="Helvetica"/>
+                <w:sz w:val="20"/>
+                <w:szCs w:val="20"/>
+                <w:color w:val="000000"/>
+              </w:rPr>
+              <w:t xml:space="preserve">Northbound</w:t>
+            </w:r>
+          </w:p>
+        </w:tc>
+        <w:tc>
+          <w:tcPr>
+            <w:tcBorders>
+              <w:bottom w:val="single" w:sz="8" w:space="0" w:color="666666"/>
+              <w:left w:val="single" w:sz="8" w:space="0" w:color="666666"/>
+              <w:right w:val="single" w:sz="8" w:space="0" w:color="666666"/>
+            </w:tcBorders>
+            <w:shd w:val="clear" w:color="auto" w:fill="FFFFFF"/>
+            <w:tcMar>
+              <w:top w:w="0" w:type="dxa"/>
+              <w:bottom w:w="0" w:type="dxa"/>
+              <w:left w:w="0" w:type="dxa"/>
+              <w:right w:w="0" w:type="dxa"/>
+            </w:tcMar>
+            <w:vAlign w:val="center"/>
+          </w:tcPr>
+          <w:p>
+            <w:pPr>
+              <w:jc w:val="left"/>
+              <w:spacing w:after="100" w:before="100" w:line="240"/>
+              <w:ind w:firstLine="0" w:left="100" w:right="100"/>
+            </w:pPr>
+            <w:r xmlns:w="http://schemas.openxmlformats.org/wordprocessingml/2006/main" xmlns:wp="http://schemas.openxmlformats.org/drawingml/2006/wordprocessingDrawing" xmlns:r="http://schemas.openxmlformats.org/officeDocument/2006/relationships" xmlns:w14="http://schemas.microsoft.com/office/word/2010/wordml">
+              <w:rPr>
+                <w:rFonts w:ascii="Helvetica" w:hAnsi="Helvetica" w:eastAsia="Helvetica" w:cs="Helvetica"/>
+                <w:sz w:val="20"/>
+                <w:szCs w:val="20"/>
+                <w:color w:val="000000"/>
+              </w:rPr>
+              <w:t xml:space="preserve"> </w:t>
+            </w:r>
+          </w:p>
+        </w:tc>
+      </w:tr>
+      <w:tr>
+        <w:trPr>
+          <w:cantSplit/>
+          <w:trHeight w:val="562" w:hRule="auto"/>
+        </w:trPr>
+        <w:tc>
+          <w:tcPr>
+            <w:tcBorders>
+              <w:bottom w:val="single" w:sz="8" w:space="0" w:color="666666"/>
+              <w:top w:val="single" w:sz="8" w:space="0" w:color="666666"/>
+              <w:left w:val="single" w:sz="8" w:space="0" w:color="666666"/>
+              <w:right w:val="single" w:sz="8" w:space="0" w:color="666666"/>
+            </w:tcBorders>
+            <w:shd w:val="clear" w:color="auto" w:fill="FFFFFF"/>
+            <w:tcMar>
+              <w:top w:w="0" w:type="dxa"/>
+              <w:bottom w:w="0" w:type="dxa"/>
+              <w:left w:w="0" w:type="dxa"/>
+              <w:right w:w="0" w:type="dxa"/>
+            </w:tcMar>
+            <w:vAlign w:val="center"/>
+          </w:tcPr>
+          <w:p>
+            <w:pPr>
+              <w:jc w:val="left"/>
+              <w:spacing w:after="100" w:before="100" w:line="240"/>
+              <w:ind w:firstLine="0" w:left="100" w:right="100"/>
+            </w:pPr>
+            <w:r xmlns:w="http://schemas.openxmlformats.org/wordprocessingml/2006/main" xmlns:wp="http://schemas.openxmlformats.org/drawingml/2006/wordprocessingDrawing" xmlns:r="http://schemas.openxmlformats.org/officeDocument/2006/relationships" xmlns:w14="http://schemas.microsoft.com/office/word/2010/wordml">
+              <w:rPr>
+                <w:rFonts w:ascii="Helvetica" w:hAnsi="Helvetica" w:eastAsia="Helvetica" w:cs="Helvetica"/>
+                <w:sz w:val="20"/>
+                <w:szCs w:val="20"/>
+                <w:color w:val="000000"/>
+              </w:rPr>
+              <w:t xml:space="preserve">Southbound</w:t>
+            </w:r>
+          </w:p>
+        </w:tc>
+        <w:tc>
+          <w:tcPr>
+            <w:tcBorders>
+              <w:bottom w:val="single" w:sz="8" w:space="0" w:color="666666"/>
+              <w:top w:val="single" w:sz="8" w:space="0" w:color="666666"/>
+              <w:left w:val="single" w:sz="8" w:space="0" w:color="666666"/>
+              <w:right w:val="single" w:sz="8" w:space="0" w:color="666666"/>
+            </w:tcBorders>
+            <w:shd w:val="clear" w:color="auto" w:fill="FFFFFF"/>
+            <w:tcMar>
+              <w:top w:w="0" w:type="dxa"/>
+              <w:bottom w:w="0" w:type="dxa"/>
+              <w:left w:w="0" w:type="dxa"/>
+              <w:right w:w="0" w:type="dxa"/>
+            </w:tcMar>
+            <w:vAlign w:val="center"/>
+          </w:tcPr>
+          <w:p>
+            <w:pPr>
+              <w:jc w:val="left"/>
+              <w:spacing w:after="100" w:before="100" w:line="240"/>
+              <w:ind w:firstLine="0" w:left="100" w:right="100"/>
+            </w:pPr>
+            <w:r xmlns:w="http://schemas.openxmlformats.org/wordprocessingml/2006/main" xmlns:wp="http://schemas.openxmlformats.org/drawingml/2006/wordprocessingDrawing" xmlns:r="http://schemas.openxmlformats.org/officeDocument/2006/relationships" xmlns:w14="http://schemas.microsoft.com/office/word/2010/wordml">
+              <w:rPr>
+                <w:rFonts w:ascii="Helvetica" w:hAnsi="Helvetica" w:eastAsia="Helvetica" w:cs="Helvetica"/>
+                <w:sz w:val="20"/>
+                <w:szCs w:val="20"/>
+                <w:color w:val="000000"/>
+              </w:rPr>
+              <w:t xml:space="preserve"> </w:t>
+            </w:r>
+          </w:p>
+        </w:tc>
+      </w:tr>
+      <w:tr>
+        <w:trPr>
+          <w:cantSplit/>
+          <w:trHeight w:val="559" w:hRule="auto"/>
+        </w:trPr>
+        <w:tc>
+          <w:tcPr>
+            <w:tcBorders>
+              <w:bottom w:val="single" w:sz="8" w:space="0" w:color="666666"/>
+              <w:top w:val="single" w:sz="8" w:space="0" w:color="666666"/>
+              <w:left w:val="single" w:sz="8" w:space="0" w:color="666666"/>
+              <w:right w:val="single" w:sz="8" w:space="0" w:color="666666"/>
+            </w:tcBorders>
+            <w:shd w:val="clear" w:color="auto" w:fill="FFFFFF"/>
+            <w:tcMar>
+              <w:top w:w="0" w:type="dxa"/>
+              <w:bottom w:w="0" w:type="dxa"/>
+              <w:left w:w="0" w:type="dxa"/>
+              <w:right w:w="0" w:type="dxa"/>
+            </w:tcMar>
+            <w:vAlign w:val="center"/>
+          </w:tcPr>
+          <w:p>
+            <w:pPr>
+              <w:jc w:val="left"/>
+              <w:spacing w:after="100" w:before="100" w:line="240"/>
+              <w:ind w:firstLine="0" w:left="100" w:right="100"/>
+            </w:pPr>
+            <w:r xmlns:w="http://schemas.openxmlformats.org/wordprocessingml/2006/main" xmlns:wp="http://schemas.openxmlformats.org/drawingml/2006/wordprocessingDrawing" xmlns:r="http://schemas.openxmlformats.org/officeDocument/2006/relationships" xmlns:w14="http://schemas.microsoft.com/office/word/2010/wordml">
+              <w:rPr>
+                <w:rFonts w:ascii="Helvetica" w:hAnsi="Helvetica" w:eastAsia="Helvetica" w:cs="Helvetica"/>
+                <w:sz w:val="20"/>
+                <w:szCs w:val="20"/>
+                <w:color w:val="000000"/>
+              </w:rPr>
+              <w:t xml:space="preserve">Eastbound</w:t>
+            </w:r>
+          </w:p>
+        </w:tc>
+        <w:tc>
+          <w:tcPr>
+            <w:tcBorders>
+              <w:bottom w:val="single" w:sz="8" w:space="0" w:color="666666"/>
+              <w:top w:val="single" w:sz="8" w:space="0" w:color="666666"/>
+              <w:left w:val="single" w:sz="8" w:space="0" w:color="666666"/>
+              <w:right w:val="single" w:sz="8" w:space="0" w:color="666666"/>
+            </w:tcBorders>
+            <w:shd w:val="clear" w:color="auto" w:fill="FFFFFF"/>
+            <w:tcMar>
+              <w:top w:w="0" w:type="dxa"/>
+              <w:bottom w:w="0" w:type="dxa"/>
+              <w:left w:w="0" w:type="dxa"/>
+              <w:right w:w="0" w:type="dxa"/>
+            </w:tcMar>
+            <w:vAlign w:val="center"/>
+          </w:tcPr>
+          <w:p>
+            <w:pPr>
+              <w:jc w:val="left"/>
+              <w:spacing w:after="100" w:before="100" w:line="240"/>
+              <w:ind w:firstLine="0" w:left="100" w:right="100"/>
+            </w:pPr>
+            <w:r xmlns:w="http://schemas.openxmlformats.org/wordprocessingml/2006/main" xmlns:wp="http://schemas.openxmlformats.org/drawingml/2006/wordprocessingDrawing" xmlns:r="http://schemas.openxmlformats.org/officeDocument/2006/relationships" xmlns:w14="http://schemas.microsoft.com/office/word/2010/wordml">
+              <w:rPr>
+                <w:rFonts w:ascii="Helvetica" w:hAnsi="Helvetica" w:eastAsia="Helvetica" w:cs="Helvetica"/>
+                <w:sz w:val="20"/>
+                <w:szCs w:val="20"/>
+                <w:color w:val="000000"/>
+              </w:rPr>
+              <w:t xml:space="preserve"> </w:t>
+            </w:r>
+          </w:p>
+        </w:tc>
+      </w:tr>
+      <w:tr>
+        <w:trPr>
+          <w:cantSplit/>
+          <w:trHeight w:val="559" w:hRule="auto"/>
+        </w:trPr>
+        <w:tc>
+          <w:tcPr>
+            <w:tcBorders>
+              <w:bottom w:val="single" w:sz="8" w:space="0" w:color="666666"/>
+              <w:top w:val="single" w:sz="8" w:space="0" w:color="666666"/>
+              <w:left w:val="single" w:sz="8" w:space="0" w:color="666666"/>
+              <w:right w:val="single" w:sz="8" w:space="0" w:color="666666"/>
+            </w:tcBorders>
+            <w:shd w:val="clear" w:color="auto" w:fill="FFFFFF"/>
+            <w:tcMar>
+              <w:top w:w="0" w:type="dxa"/>
+              <w:bottom w:w="0" w:type="dxa"/>
+              <w:left w:w="0" w:type="dxa"/>
+              <w:right w:w="0" w:type="dxa"/>
+            </w:tcMar>
+            <w:vAlign w:val="center"/>
+          </w:tcPr>
+          <w:p>
+            <w:pPr>
+              <w:jc w:val="left"/>
+              <w:spacing w:after="100" w:before="100" w:line="240"/>
+              <w:ind w:firstLine="0" w:left="100" w:right="100"/>
+            </w:pPr>
+            <w:r xmlns:w="http://schemas.openxmlformats.org/wordprocessingml/2006/main" xmlns:wp="http://schemas.openxmlformats.org/drawingml/2006/wordprocessingDrawing" xmlns:r="http://schemas.openxmlformats.org/officeDocument/2006/relationships" xmlns:w14="http://schemas.microsoft.com/office/word/2010/wordml">
+              <w:rPr>
+                <w:rFonts w:ascii="Helvetica" w:hAnsi="Helvetica" w:eastAsia="Helvetica" w:cs="Helvetica"/>
+                <w:sz w:val="20"/>
+                <w:szCs w:val="20"/>
+                <w:color w:val="000000"/>
+              </w:rPr>
+              <w:t xml:space="preserve">Westbound</w:t>
+            </w:r>
+          </w:p>
+        </w:tc>
+        <w:tc>
+          <w:tcPr>
+            <w:tcBorders>
+              <w:bottom w:val="single" w:sz="8" w:space="0" w:color="666666"/>
+              <w:top w:val="single" w:sz="8" w:space="0" w:color="666666"/>
+              <w:left w:val="single" w:sz="8" w:space="0" w:color="666666"/>
+              <w:right w:val="single" w:sz="8" w:space="0" w:color="666666"/>
+            </w:tcBorders>
+            <w:shd w:val="clear" w:color="auto" w:fill="FFFFFF"/>
+            <w:tcMar>
+              <w:top w:w="0" w:type="dxa"/>
+              <w:bottom w:w="0" w:type="dxa"/>
+              <w:left w:w="0" w:type="dxa"/>
+              <w:right w:w="0" w:type="dxa"/>
+            </w:tcMar>
+            <w:vAlign w:val="center"/>
+          </w:tcPr>
+          <w:p>
+            <w:pPr>
+              <w:jc w:val="left"/>
+              <w:spacing w:after="100" w:before="100" w:line="240"/>
+              <w:ind w:firstLine="0" w:left="100" w:right="100"/>
+            </w:pPr>
+            <w:r xmlns:w="http://schemas.openxmlformats.org/wordprocessingml/2006/main" xmlns:wp="http://schemas.openxmlformats.org/drawingml/2006/wordprocessingDrawing" xmlns:r="http://schemas.openxmlformats.org/officeDocument/2006/relationships" xmlns:w14="http://schemas.microsoft.com/office/word/2010/wordml">
+              <w:rPr>
+                <w:rFonts w:ascii="Helvetica" w:hAnsi="Helvetica" w:eastAsia="Helvetica" w:cs="Helvetica"/>
+                <w:sz w:val="20"/>
+                <w:szCs w:val="20"/>
+                <w:color w:val="000000"/>
+              </w:rPr>
+              <w:t xml:space="preserve"> </w:t>
+            </w:r>
+          </w:p>
+        </w:tc>
+      </w:tr>
+    </w:tbl>
     <w:bookmarkEnd w:id="36"/>
     <w:bookmarkStart w:id="37" w:name="methods"/>
     <w:p>
@@ -3287,7 +3680,7 @@
           <w:iCs/>
           <w:i/>
         </w:rPr>
-        <w:t xml:space="preserve">Is this data derived from other data? If so, you will want to document this information so users know where this data came from. Please specify the source datasets used in the below provenance table, preferably with their DOI or URL.</w:t>
+        <w:t xml:space="preserve">Is this data derived from other data? If so, you will want to document this information, so users know where this data came from. Please specify the source datasets used in the below provenance table, preferably with their DOI or URL.</w:t>
       </w:r>
       <w:r>
         <w:rPr>
@@ -3303,7 +3696,7 @@
             <w:iCs/>
             <w:i/>
           </w:rPr>
-          <w:t xml:space="preserve">Here an example of a dataset derived from several others</w:t>
+          <w:t xml:space="preserve">Here is an example of a dataset derived from several others</w:t>
         </w:r>
       </w:hyperlink>
       <w:r>
@@ -3832,7 +4225,7 @@
         <w:t xml:space="preserve"> </w:t>
       </w:r>
       <w:r>
-        <w:t xml:space="preserve">Please tell us exactly how the date and time are formatted: e.g. mm/dd/yyyy hh:mm:ss, plus the time zone and whether or not daylight savings was observed. ISO date format of YYYY-MM-DD or YYYY-MM-DD hh:mm:ss is preferred.</w:t>
+        <w:t xml:space="preserve">Please tell us exactly how the date and time are formatted: e.g., mm/dd/yyyy hh:mm:ss, plus the time zone and whether daylight savings were observed. ISO date format of YYYY-MM-DD or YYYY-MM-DD hh:mm:ss is preferred.</w:t>
       </w:r>
     </w:p>
     <w:p>
@@ -3892,7 +4285,7 @@
         <w:t xml:space="preserve"> </w:t>
       </w:r>
       <w:r>
-        <w:t xml:space="preserve">Why are these values missing? e.g: value not available, value not recorded.</w:t>
+        <w:t xml:space="preserve">Why are these values missing? e.g.: value not available, value not recorded.</w:t>
       </w:r>
     </w:p>
     <w:p>
@@ -10663,7 +11056,7 @@
           <w:iCs/>
           <w:i/>
         </w:rPr>
-        <w:t xml:space="preserve">List any other objects (e.g. .zip, .pdf, etc.) you would like to archive.</w:t>
+        <w:t xml:space="preserve">List any other objects (e.g., .zip, .pdf, etc.) you would like to archive.</w:t>
       </w:r>
     </w:p>
     <w:p>

</xml_diff>